<commit_message>
modificação no arquivo Template Casos de uso.docx e criação do arquivo Entrar em um Jogo.doc
</commit_message>
<xml_diff>
--- a/Template Casos de uso.docx
+++ b/Template Casos de uso.docx
@@ -18,31 +18,13 @@
         <w:rPr>
           <w:b/>
         </w:rPr>
-        <w:t>01</w:t>
+        <w:t>0xx</w:t>
       </w:r>
       <w:r>
         <w:rPr>
           <w:b/>
         </w:rPr>
         <w:t xml:space="preserve"> –</w:t>
-      </w:r>
-      <w:r>
-        <w:rPr>
-          <w:b/>
-        </w:rPr>
-        <w:t xml:space="preserve"> </w:t>
-      </w:r>
-      <w:r>
-        <w:rPr>
-          <w:b/>
-        </w:rPr>
-        <w:t>Entrar em um Jogo</w:t>
-      </w:r>
-      <w:r>
-        <w:rPr>
-          <w:b/>
-        </w:rPr>
-        <w:t xml:space="preserve"> </w:t>
       </w:r>
     </w:p>
     <w:p>
@@ -50,13 +32,15 @@
         <w:rPr>
           <w:b/>
         </w:rPr>
-        <w:t xml:space="preserve">Descrição: </w:t>
-      </w:r>
-      <w:r>
-        <w:t>Este caso de uso começa quando o jogador solicita a entrada no jogo.</w:t>
+        <w:t>Descrição:</w:t>
       </w:r>
     </w:p>
     <w:p>
+      <w:pPr>
+        <w:rPr>
+          <w:b/>
+        </w:rPr>
+      </w:pPr>
       <w:r>
         <w:rPr>
           <w:b/>
@@ -68,9 +52,6 @@
           <w:b/>
         </w:rPr>
         <w:t xml:space="preserve"> </w:t>
-      </w:r>
-      <w:r>
-        <w:t>Não há.</w:t>
       </w:r>
     </w:p>
     <w:p>
@@ -88,189 +69,39 @@
     </w:p>
     <w:p>
       <w:pPr>
-        <w:pStyle w:val="PargrafodaLista"/>
-        <w:numPr>
-          <w:ilvl w:val="0"/>
-          <w:numId w:val="5"/>
-        </w:numPr>
-        <w:rPr>
-          <w:b/>
-        </w:rPr>
-      </w:pPr>
-      <w:r>
-        <w:t>O sistema mostra os jogos abertos disponíveis</w:t>
-      </w:r>
-      <w:r>
-        <w:t>, indicando quais necessitam de senha de acesso</w:t>
-      </w:r>
-      <w:r>
-        <w:t>.</w:t>
+        <w:rPr>
+          <w:b/>
+        </w:rPr>
+      </w:pPr>
+      <w:r>
+        <w:rPr>
+          <w:b/>
+        </w:rPr>
+        <w:t xml:space="preserve">Pós-condição: </w:t>
       </w:r>
     </w:p>
     <w:p>
       <w:pPr>
-        <w:pStyle w:val="PargrafodaLista"/>
-        <w:numPr>
-          <w:ilvl w:val="0"/>
-          <w:numId w:val="5"/>
-        </w:numPr>
-        <w:rPr>
-          <w:b/>
-        </w:rPr>
-      </w:pPr>
-      <w:r>
-        <w:t>O jogador escolhe um dos jogos em aberto.</w:t>
+        <w:rPr>
+          <w:b/>
+        </w:rPr>
+      </w:pPr>
+      <w:r>
+        <w:rPr>
+          <w:b/>
+        </w:rPr>
+        <w:t xml:space="preserve">Exceções: </w:t>
       </w:r>
     </w:p>
     <w:p>
       <w:pPr>
-        <w:pStyle w:val="PargrafodaLista"/>
-        <w:numPr>
-          <w:ilvl w:val="0"/>
-          <w:numId w:val="5"/>
-        </w:numPr>
-        <w:rPr>
-          <w:b/>
-        </w:rPr>
-      </w:pPr>
-      <w:r>
-        <w:t>O sistema solicita ao jogador o seu apelido.</w:t>
-      </w:r>
+        <w:rPr>
+          <w:b/>
+        </w:rPr>
+      </w:pPr>
     </w:p>
     <w:p>
       <w:pPr>
-        <w:pStyle w:val="PargrafodaLista"/>
-        <w:numPr>
-          <w:ilvl w:val="0"/>
-          <w:numId w:val="5"/>
-        </w:numPr>
-        <w:rPr>
-          <w:b/>
-        </w:rPr>
-      </w:pPr>
-      <w:r>
-        <w:t>O jogador informa todos os dados solicitados.</w:t>
-      </w:r>
-    </w:p>
-    <w:p>
-      <w:pPr>
-        <w:pStyle w:val="PargrafodaLista"/>
-        <w:numPr>
-          <w:ilvl w:val="0"/>
-          <w:numId w:val="5"/>
-        </w:numPr>
-        <w:rPr>
-          <w:b/>
-        </w:rPr>
-      </w:pPr>
-      <w:r>
-        <w:t xml:space="preserve">O jogador </w:t>
-      </w:r>
-      <w:r>
-        <w:t>confirma a entrada no jogo</w:t>
-      </w:r>
-      <w:r>
-        <w:t>.</w:t>
-      </w:r>
-    </w:p>
-    <w:p>
-      <w:pPr>
-        <w:pStyle w:val="PargrafodaLista"/>
-        <w:numPr>
-          <w:ilvl w:val="0"/>
-          <w:numId w:val="5"/>
-        </w:numPr>
-        <w:rPr>
-          <w:b/>
-        </w:rPr>
-      </w:pPr>
-      <w:r>
-        <w:t>O sistema registra a entrada do jogador no jogo escolhido</w:t>
-      </w:r>
-      <w:r>
-        <w:t>.</w:t>
-      </w:r>
-    </w:p>
-    <w:p>
-      <w:pPr>
-        <w:pStyle w:val="PargrafodaLista"/>
-        <w:numPr>
-          <w:ilvl w:val="0"/>
-          <w:numId w:val="5"/>
-        </w:numPr>
-        <w:rPr>
-          <w:b/>
-        </w:rPr>
-      </w:pPr>
-      <w:r>
-        <w:t>O sistema adiciona o jogador ao chat do jogo</w:t>
-      </w:r>
-      <w:r>
-        <w:t xml:space="preserve"> escolhido</w:t>
-      </w:r>
-      <w:r>
-        <w:t>.</w:t>
-      </w:r>
-    </w:p>
-    <w:p>
-      <w:pPr>
-        <w:rPr>
-          <w:b/>
-        </w:rPr>
-      </w:pPr>
-      <w:r>
-        <w:rPr>
-          <w:b/>
-        </w:rPr>
-        <w:t xml:space="preserve">Pós-condição: </w:t>
-      </w:r>
-    </w:p>
-    <w:p>
-      <w:pPr>
-        <w:pStyle w:val="PargrafodaLista"/>
-        <w:numPr>
-          <w:ilvl w:val="0"/>
-          <w:numId w:val="7"/>
-        </w:numPr>
-      </w:pPr>
-      <w:r>
-        <w:t>O jogador está registrado no jogo escolhido.</w:t>
-      </w:r>
-    </w:p>
-    <w:p>
-      <w:pPr>
-        <w:pStyle w:val="PargrafodaLista"/>
-        <w:numPr>
-          <w:ilvl w:val="0"/>
-          <w:numId w:val="7"/>
-        </w:numPr>
-      </w:pPr>
-      <w:r>
-        <w:t>O jogador está participando do chat do jogo escolhido.</w:t>
-      </w:r>
-    </w:p>
-    <w:p>
-      <w:pPr>
-        <w:rPr>
-          <w:b/>
-        </w:rPr>
-      </w:pPr>
-      <w:r>
-        <w:rPr>
-          <w:b/>
-        </w:rPr>
-        <w:t xml:space="preserve">Exceções: </w:t>
-      </w:r>
-    </w:p>
-    <w:p>
-      <w:pPr>
-        <w:rPr>
-          <w:b/>
-        </w:rPr>
-      </w:pPr>
-    </w:p>
-    <w:p>
-      <w:pPr>
         <w:rPr>
           <w:b/>
         </w:rPr>
@@ -286,39 +117,6 @@
           <w:b/>
         </w:rPr>
         <w:t xml:space="preserve">: </w:t>
-      </w:r>
-    </w:p>
-    <w:p>
-      <w:pPr>
-        <w:pStyle w:val="PargrafodaLista"/>
-        <w:numPr>
-          <w:ilvl w:val="1"/>
-          <w:numId w:val="5"/>
-        </w:numPr>
-        <w:rPr>
-          <w:b/>
-        </w:rPr>
-      </w:pPr>
-      <w:r>
-        <w:rPr>
-          <w:i/>
-        </w:rPr>
-        <w:t xml:space="preserve">Jogo escolhido necessita de senha de acesso. </w:t>
-      </w:r>
-    </w:p>
-    <w:p>
-      <w:pPr>
-        <w:pStyle w:val="PargrafodaLista"/>
-        <w:numPr>
-          <w:ilvl w:val="2"/>
-          <w:numId w:val="5"/>
-        </w:numPr>
-        <w:rPr>
-          <w:b/>
-        </w:rPr>
-      </w:pPr>
-      <w:r>
-        <w:t>Sistema solicita ao jogador a senha de acesso ao jogo.</w:t>
       </w:r>
     </w:p>
     <w:p>
@@ -735,7 +533,7 @@
   <w:abstractNum w:abstractNumId="7">
     <w:nsid w:val="797F4AB0"/>
     <w:multiLevelType w:val="multilevel"/>
-    <w:tmpl w:val="0416001F"/>
+    <w:tmpl w:val="FCDC43EC"/>
     <w:lvl w:ilvl="0">
       <w:start w:val="1"/>
       <w:numFmt w:val="decimal"/>
@@ -744,6 +542,9 @@
       <w:pPr>
         <w:ind w:left="360" w:hanging="360"/>
       </w:pPr>
+      <w:rPr>
+        <w:b/>
+      </w:rPr>
     </w:lvl>
     <w:lvl w:ilvl="1">
       <w:start w:val="1"/>

</xml_diff>